<commit_message>
Necromancer Skills Lore added
</commit_message>
<xml_diff>
--- a/Guide Sections/Classes/Classes Necromancer.docx
+++ b/Guide Sections/Classes/Classes Necromancer.docx
@@ -192,6 +192,14 @@
           <w:rFonts w:asciiTheme="majorHAnsi" w:hAnsiTheme="majorHAnsi"/>
         </w:rPr>
       </w:pPr>
+    </w:p>
+    <w:p>
+      <w:pPr>
+        <w:spacing w:after="0" w:line="240" w:lineRule="auto"/>
+        <w:rPr>
+          <w:rFonts w:asciiTheme="majorHAnsi" w:hAnsiTheme="majorHAnsi"/>
+        </w:rPr>
+      </w:pPr>
       <w:r>
         <w:rPr>
           <w:rFonts w:asciiTheme="majorHAnsi" w:hAnsiTheme="majorHAnsi"/>
@@ -348,7 +356,6 @@
         <w:spacing w:line="240" w:lineRule="auto"/>
       </w:pPr>
       <w:r>
-        <w:lastRenderedPageBreak/>
         <w:t>Specializations</w:t>
       </w:r>
     </w:p>
@@ -1061,6 +1068,27 @@
           <w:rFonts w:asciiTheme="majorHAnsi" w:hAnsiTheme="majorHAnsi"/>
         </w:rPr>
       </w:pPr>
+      <w:r>
+        <w:rPr>
+          <w:rFonts w:ascii="Formal436 BT" w:hAnsi="Formal436 BT"/>
+          <w:b/>
+        </w:rPr>
+        <w:t>Lore:</w:t>
+      </w:r>
+      <w:r>
+        <w:rPr>
+          <w:rFonts w:asciiTheme="majorHAnsi" w:hAnsiTheme="majorHAnsi"/>
+        </w:rPr>
+        <w:t xml:space="preserve"> This deceptively potent curse rapidly advances the age and putridity of any wound. Ordinary blows will cut through flesh and carve particularly vicious wounds that fester and seethe.</w:t>
+      </w:r>
+    </w:p>
+    <w:p>
+      <w:pPr>
+        <w:spacing w:after="0" w:line="240" w:lineRule="auto"/>
+        <w:rPr>
+          <w:rFonts w:asciiTheme="majorHAnsi" w:hAnsiTheme="majorHAnsi"/>
+        </w:rPr>
+      </w:pPr>
     </w:p>
     <w:p>
       <w:pPr>
@@ -1222,6 +1250,27 @@
           <w:rFonts w:asciiTheme="majorHAnsi" w:hAnsiTheme="majorHAnsi"/>
         </w:rPr>
       </w:pPr>
+      <w:r>
+        <w:rPr>
+          <w:rFonts w:ascii="Formal436 BT" w:hAnsi="Formal436 BT"/>
+          <w:b/>
+        </w:rPr>
+        <w:t>Lore:</w:t>
+      </w:r>
+      <w:r>
+        <w:rPr>
+          <w:rFonts w:asciiTheme="majorHAnsi" w:hAnsiTheme="majorHAnsi"/>
+        </w:rPr>
+        <w:t xml:space="preserve"> Damning an enemy to the darkness of their own evil, this curse surrounds the afflicted in a sphere of perfect darkness and silence, blinding them. This allows a Necromancer and his party to slip by unnoticed or maneuver close for a more effective attack.</w:t>
+      </w:r>
+    </w:p>
+    <w:p>
+      <w:pPr>
+        <w:spacing w:after="0" w:line="240" w:lineRule="auto"/>
+        <w:rPr>
+          <w:rFonts w:asciiTheme="majorHAnsi" w:hAnsiTheme="majorHAnsi"/>
+        </w:rPr>
+      </w:pPr>
     </w:p>
     <w:p>
       <w:pPr>
@@ -1367,15 +1416,73 @@
         <w:rPr>
           <w:rFonts w:asciiTheme="majorHAnsi" w:hAnsiTheme="majorHAnsi"/>
         </w:rPr>
-        <w:t xml:space="preserve"> Lowers the physical damage the target inflicts by 33%.</w:t>
-      </w:r>
-    </w:p>
-    <w:p>
-      <w:pPr>
-        <w:spacing w:after="0" w:line="240" w:lineRule="auto"/>
-        <w:rPr>
-          <w:rFonts w:ascii="Formal436 BT" w:hAnsi="Formal436 BT"/>
-          <w:b/>
+        <w:t xml:space="preserve"> </w:t>
+      </w:r>
+      <w:r>
+        <w:rPr>
+          <w:rFonts w:asciiTheme="majorHAnsi" w:hAnsiTheme="majorHAnsi"/>
+        </w:rPr>
+        <w:t>Decreases the damage dealt by enemies caught inside the curse</w:t>
+      </w:r>
+      <w:r>
+        <w:rPr>
+          <w:rFonts w:asciiTheme="majorHAnsi" w:hAnsiTheme="majorHAnsi"/>
+        </w:rPr>
+        <w:t xml:space="preserve"> by lowering</w:t>
+      </w:r>
+      <w:r>
+        <w:rPr>
+          <w:rFonts w:asciiTheme="majorHAnsi" w:hAnsiTheme="majorHAnsi"/>
+        </w:rPr>
+        <w:t xml:space="preserve"> the physical damage</w:t>
+      </w:r>
+      <w:r>
+        <w:rPr>
+          <w:rFonts w:asciiTheme="majorHAnsi" w:hAnsiTheme="majorHAnsi"/>
+        </w:rPr>
+        <w:t xml:space="preserve"> to</w:t>
+      </w:r>
+      <w:r>
+        <w:rPr>
+          <w:rFonts w:asciiTheme="majorHAnsi" w:hAnsiTheme="majorHAnsi"/>
+        </w:rPr>
+        <w:t xml:space="preserve"> the target by 33%.</w:t>
+      </w:r>
+    </w:p>
+    <w:p>
+      <w:pPr>
+        <w:spacing w:after="0" w:line="240" w:lineRule="auto"/>
+        <w:rPr>
+          <w:rFonts w:asciiTheme="majorHAnsi" w:hAnsiTheme="majorHAnsi"/>
+        </w:rPr>
+      </w:pPr>
+      <w:r>
+        <w:rPr>
+          <w:rFonts w:ascii="Formal436 BT" w:hAnsi="Formal436 BT"/>
+          <w:b/>
+        </w:rPr>
+        <w:t>Lore:</w:t>
+      </w:r>
+      <w:r>
+        <w:rPr>
+          <w:rFonts w:asciiTheme="majorHAnsi" w:hAnsiTheme="majorHAnsi"/>
+        </w:rPr>
+        <w:t xml:space="preserve"> This bane allows the Necromancer to sap the strength from his enemy. Enemies are enfeebled to the point that their blows become highly ineffective.</w:t>
+      </w:r>
+    </w:p>
+    <w:p>
+      <w:pPr>
+        <w:spacing w:after="0" w:line="240" w:lineRule="auto"/>
+        <w:rPr>
+          <w:rFonts w:asciiTheme="majorHAnsi" w:hAnsiTheme="majorHAnsi"/>
+        </w:rPr>
+      </w:pPr>
+    </w:p>
+    <w:p>
+      <w:pPr>
+        <w:spacing w:after="0" w:line="240" w:lineRule="auto"/>
+        <w:rPr>
+          <w:rFonts w:asciiTheme="majorHAnsi" w:hAnsiTheme="majorHAnsi"/>
         </w:rPr>
       </w:pPr>
     </w:p>
@@ -1552,28 +1659,22 @@
       <w:pPr>
         <w:spacing w:after="0" w:line="240" w:lineRule="auto"/>
         <w:rPr>
-          <w:rFonts w:ascii="Formal436 BT" w:hAnsi="Formal436 BT"/>
-          <w:b/>
-        </w:rPr>
-      </w:pPr>
-    </w:p>
-    <w:p>
-      <w:pPr>
-        <w:spacing w:after="0" w:line="240" w:lineRule="auto"/>
-        <w:rPr>
-          <w:rFonts w:ascii="Formal436 BT" w:hAnsi="Formal436 BT"/>
-          <w:b/>
-        </w:rPr>
-      </w:pPr>
-    </w:p>
-    <w:p>
-      <w:pPr>
-        <w:spacing w:after="0" w:line="240" w:lineRule="auto"/>
-        <w:rPr>
-          <w:rFonts w:ascii="Formal436 BT" w:hAnsi="Formal436 BT"/>
-          <w:b/>
-        </w:rPr>
-      </w:pPr>
+          <w:rFonts w:asciiTheme="majorHAnsi" w:hAnsiTheme="majorHAnsi"/>
+        </w:rPr>
+      </w:pPr>
+      <w:r>
+        <w:rPr>
+          <w:rFonts w:ascii="Formal436 BT" w:hAnsi="Formal436 BT"/>
+          <w:b/>
+        </w:rPr>
+        <w:t>Lore:</w:t>
+      </w:r>
+      <w:r>
+        <w:rPr>
+          <w:rFonts w:asciiTheme="majorHAnsi" w:hAnsiTheme="majorHAnsi"/>
+        </w:rPr>
+        <w:t xml:space="preserve"> This spell curses a creature, condemning them to receive whatever pains they inflict upon others. The greater the skill of the Necromancer, the greater the magnitude of torment the victim receives for his wrongdoings.</w:t>
+      </w:r>
     </w:p>
     <w:p>
       <w:pPr>
@@ -1598,7 +1699,6 @@
           <w:b/>
           <w:noProof/>
         </w:rPr>
-        <w:lastRenderedPageBreak/>
         <w:drawing>
           <wp:anchor distT="0" distB="0" distL="114300" distR="114300" simplePos="0" relativeHeight="251663360" behindDoc="0" locked="0" layoutInCell="1" allowOverlap="1">
             <wp:simplePos x="0" y="0"/>
@@ -1729,7 +1829,34 @@
         <w:rPr>
           <w:rFonts w:asciiTheme="majorHAnsi" w:hAnsiTheme="majorHAnsi"/>
         </w:rPr>
-        <w:t xml:space="preserve"> Cursed monsters run away at very high speed.</w:t>
+        <w:t xml:space="preserve"> </w:t>
+      </w:r>
+      <w:r>
+        <w:rPr>
+          <w:rFonts w:asciiTheme="majorHAnsi" w:hAnsiTheme="majorHAnsi"/>
+        </w:rPr>
+        <w:t>Causes monsters to run away in fear.</w:t>
+      </w:r>
+    </w:p>
+    <w:p>
+      <w:pPr>
+        <w:spacing w:after="0" w:line="240" w:lineRule="auto"/>
+        <w:rPr>
+          <w:rFonts w:asciiTheme="majorHAnsi" w:hAnsiTheme="majorHAnsi"/>
+        </w:rPr>
+      </w:pPr>
+      <w:r>
+        <w:rPr>
+          <w:rFonts w:ascii="Formal436 BT" w:hAnsi="Formal436 BT"/>
+          <w:b/>
+        </w:rPr>
+        <w:t>Lore:</w:t>
+      </w:r>
+      <w:r>
+        <w:rPr>
+          <w:rFonts w:asciiTheme="majorHAnsi" w:hAnsiTheme="majorHAnsi"/>
+        </w:rPr>
+        <w:t xml:space="preserve"> This curse causes its victim to hallucinate, conjuring their greatest fear in corporeal form before their eyes. They believe these apparitions are real and run from them as long as the curse affects them.</w:t>
       </w:r>
     </w:p>
     <w:p>
@@ -1920,6 +2047,27 @@
           <w:rFonts w:asciiTheme="majorHAnsi" w:hAnsiTheme="majorHAnsi"/>
         </w:rPr>
       </w:pPr>
+      <w:r>
+        <w:rPr>
+          <w:rFonts w:ascii="Formal436 BT" w:hAnsi="Formal436 BT"/>
+          <w:b/>
+        </w:rPr>
+        <w:t>Lore:</w:t>
+      </w:r>
+      <w:r>
+        <w:rPr>
+          <w:rFonts w:asciiTheme="majorHAnsi" w:hAnsiTheme="majorHAnsi"/>
+        </w:rPr>
+        <w:t xml:space="preserve"> Necromancers can tap into the spirit realm, channeling bitter and mischievous spirits into the minds of nearby enemies. The victims are bombarded with the gibbering of the dead, which, indistinguishable from their own thoughts, urge them to strike at friend and foe alike. The discordant wailing of these spirits builds to a crescendo, eventually driving the victim mad.</w:t>
+      </w:r>
+    </w:p>
+    <w:p>
+      <w:pPr>
+        <w:spacing w:after="0" w:line="240" w:lineRule="auto"/>
+        <w:rPr>
+          <w:rFonts w:asciiTheme="majorHAnsi" w:hAnsiTheme="majorHAnsi"/>
+        </w:rPr>
+      </w:pPr>
     </w:p>
     <w:p>
       <w:pPr>
@@ -2065,21 +2213,34 @@
         <w:rPr>
           <w:rFonts w:asciiTheme="majorHAnsi" w:hAnsiTheme="majorHAnsi"/>
         </w:rPr>
-        <w:t xml:space="preserve"> Life Tap causes huge life leech to flow to any physical damage attacker. One monster so afflicted will essentially provide full rejuvenations to anything that strikes it. (</w:t>
-      </w:r>
-      <w:proofErr w:type="gramStart"/>
-      <w:r>
-        <w:rPr>
-          <w:rFonts w:asciiTheme="majorHAnsi" w:hAnsiTheme="majorHAnsi"/>
-        </w:rPr>
-        <w:t>simply</w:t>
-      </w:r>
-      <w:proofErr w:type="gramEnd"/>
-      <w:r>
-        <w:rPr>
-          <w:rFonts w:asciiTheme="majorHAnsi" w:hAnsiTheme="majorHAnsi"/>
-        </w:rPr>
-        <w:t xml:space="preserve"> put, it adds life steal for some physical based attacks)</w:t>
+        <w:t xml:space="preserve"> Life Tap causes huge life leech to flow to any physical damage attacker. One monster so afflicted will essentially provide full rejuvenations to anything that strikes it</w:t>
+      </w:r>
+      <w:r>
+        <w:rPr>
+          <w:rFonts w:asciiTheme="majorHAnsi" w:hAnsiTheme="majorHAnsi"/>
+        </w:rPr>
+        <w:t>.</w:t>
+      </w:r>
+    </w:p>
+    <w:p>
+      <w:pPr>
+        <w:spacing w:after="0" w:line="240" w:lineRule="auto"/>
+        <w:rPr>
+          <w:rFonts w:asciiTheme="majorHAnsi" w:hAnsiTheme="majorHAnsi"/>
+        </w:rPr>
+      </w:pPr>
+      <w:r>
+        <w:rPr>
+          <w:rFonts w:ascii="Formal436 BT" w:hAnsi="Formal436 BT"/>
+          <w:b/>
+        </w:rPr>
+        <w:t>Lore:</w:t>
+      </w:r>
+      <w:r>
+        <w:rPr>
+          <w:rFonts w:asciiTheme="majorHAnsi" w:hAnsiTheme="majorHAnsi"/>
+        </w:rPr>
+        <w:t xml:space="preserve"> This skill allows the Necromancer to literally suck the life from their victims. The Necromancer is able to reach into the wellspring of mortality and siphon off its essence, consuming it to replace his own. There is a danger, however, in using the spell too often.</w:t>
       </w:r>
     </w:p>
     <w:p>
@@ -2234,21 +2395,28 @@
         <w:rPr>
           <w:rFonts w:asciiTheme="majorHAnsi" w:hAnsiTheme="majorHAnsi"/>
         </w:rPr>
-        <w:t xml:space="preserve"> A monster with Attract cast on it becomes the target of aggression to all other monsters in the vicinity. This skill does not change the monster's </w:t>
-      </w:r>
-      <w:proofErr w:type="gramStart"/>
-      <w:r>
-        <w:rPr>
-          <w:rFonts w:asciiTheme="majorHAnsi" w:hAnsiTheme="majorHAnsi"/>
-        </w:rPr>
-        <w:t>AI,</w:t>
-      </w:r>
-      <w:proofErr w:type="gramEnd"/>
-      <w:r>
-        <w:rPr>
-          <w:rFonts w:asciiTheme="majorHAnsi" w:hAnsiTheme="majorHAnsi"/>
-        </w:rPr>
-        <w:t xml:space="preserve"> it just makes all the other monsters hate it.</w:t>
+        <w:t xml:space="preserve"> A monster with Attract cast on it becomes the target of aggression to all other monsters in the vicinity. </w:t>
+      </w:r>
+    </w:p>
+    <w:p>
+      <w:pPr>
+        <w:spacing w:after="0" w:line="240" w:lineRule="auto"/>
+        <w:rPr>
+          <w:rFonts w:asciiTheme="majorHAnsi" w:hAnsiTheme="majorHAnsi"/>
+        </w:rPr>
+      </w:pPr>
+      <w:r>
+        <w:rPr>
+          <w:rFonts w:ascii="Formal436 BT" w:hAnsi="Formal436 BT"/>
+          <w:b/>
+        </w:rPr>
+        <w:t>Lore:</w:t>
+      </w:r>
+      <w:r>
+        <w:rPr>
+          <w:rFonts w:asciiTheme="majorHAnsi" w:hAnsiTheme="majorHAnsi"/>
+        </w:rPr>
+        <w:t xml:space="preserve"> This hex causes hallucinations in enemies which force them to stop whatever activity they were engaged in and aid the Necromancer in his attacks. Battling their former allies with an unnatural ferocity, this is a vastly demoralizing turn of events for the enemy.</w:t>
       </w:r>
     </w:p>
     <w:p>
@@ -2378,6 +2546,7 @@
           <w:rFonts w:ascii="Formal436 BT" w:hAnsi="Formal436 BT"/>
           <w:b/>
         </w:rPr>
+        <w:lastRenderedPageBreak/>
         <w:t>Prerequisites:</w:t>
       </w:r>
       <w:r>
@@ -2406,6 +2575,27 @@
           <w:rFonts w:asciiTheme="majorHAnsi" w:hAnsiTheme="majorHAnsi"/>
         </w:rPr>
         <w:t xml:space="preserve"> This powerful curse lowers movement, attack speed, damage and physical resistance by 50%.</w:t>
+      </w:r>
+    </w:p>
+    <w:p>
+      <w:pPr>
+        <w:spacing w:after="0" w:line="240" w:lineRule="auto"/>
+        <w:rPr>
+          <w:rFonts w:asciiTheme="majorHAnsi" w:hAnsiTheme="majorHAnsi"/>
+        </w:rPr>
+      </w:pPr>
+      <w:r>
+        <w:rPr>
+          <w:rFonts w:ascii="Formal436 BT" w:hAnsi="Formal436 BT"/>
+          <w:b/>
+        </w:rPr>
+        <w:t>Lore:</w:t>
+      </w:r>
+      <w:r>
+        <w:rPr>
+          <w:rFonts w:asciiTheme="majorHAnsi" w:hAnsiTheme="majorHAnsi"/>
+        </w:rPr>
+        <w:t xml:space="preserve"> This curse gives the victim a glimpse of his own mortality, briefly aging the victim. Imagining itself with an infirm body of advanced age, the afflicted believes it is no longer capable of youthful exertions.</w:t>
       </w:r>
     </w:p>
     <w:p>
@@ -2584,6 +2774,27 @@
           <w:rFonts w:asciiTheme="majorHAnsi" w:hAnsiTheme="majorHAnsi"/>
         </w:rPr>
       </w:pPr>
+      <w:r>
+        <w:rPr>
+          <w:rFonts w:ascii="Formal436 BT" w:hAnsi="Formal436 BT"/>
+          <w:b/>
+        </w:rPr>
+        <w:t>Lore:</w:t>
+      </w:r>
+      <w:r>
+        <w:rPr>
+          <w:rFonts w:asciiTheme="majorHAnsi" w:hAnsiTheme="majorHAnsi"/>
+        </w:rPr>
+        <w:t xml:space="preserve"> Simply put, this skill increases an enemy's susceptibility to the harsh effects of the elements and elemental magic’s. Skin burns like paper, chills cut to the bone, and lightning is drawn to the victim as if they were an iron bar in a rainstorm.</w:t>
+      </w:r>
+    </w:p>
+    <w:p>
+      <w:pPr>
+        <w:spacing w:after="0" w:line="240" w:lineRule="auto"/>
+        <w:rPr>
+          <w:rFonts w:asciiTheme="majorHAnsi" w:hAnsiTheme="majorHAnsi"/>
+        </w:rPr>
+      </w:pPr>
     </w:p>
     <w:p>
       <w:pPr>
@@ -2697,13 +2908,20 @@
           <w:rFonts w:asciiTheme="majorHAnsi" w:hAnsiTheme="majorHAnsi"/>
         </w:rPr>
       </w:pPr>
+    </w:p>
+    <w:p>
+      <w:pPr>
+        <w:spacing w:after="0" w:line="240" w:lineRule="auto"/>
+        <w:rPr>
+          <w:rFonts w:asciiTheme="majorHAnsi" w:hAnsiTheme="majorHAnsi"/>
+        </w:rPr>
+      </w:pPr>
       <w:r>
         <w:rPr>
           <w:rFonts w:ascii="Formal436 BT" w:hAnsi="Formal436 BT"/>
           <w:b/>
           <w:noProof/>
         </w:rPr>
-        <w:lastRenderedPageBreak/>
         <w:drawing>
           <wp:anchor distT="0" distB="0" distL="114300" distR="114300" simplePos="0" relativeHeight="251669504" behindDoc="0" locked="0" layoutInCell="1" allowOverlap="1">
             <wp:simplePos x="0" y="0"/>
@@ -2963,6 +3181,111 @@
           <w:rFonts w:asciiTheme="majorHAnsi" w:hAnsiTheme="majorHAnsi"/>
         </w:rPr>
       </w:pPr>
+      <w:r>
+        <w:rPr>
+          <w:rFonts w:ascii="Formal436 BT" w:hAnsi="Formal436 BT"/>
+          <w:b/>
+        </w:rPr>
+        <w:t>Lore:</w:t>
+      </w:r>
+      <w:r>
+        <w:rPr>
+          <w:rFonts w:asciiTheme="majorHAnsi" w:hAnsiTheme="majorHAnsi"/>
+        </w:rPr>
+        <w:t xml:space="preserve"> One of the first gifts of </w:t>
+      </w:r>
+      <w:proofErr w:type="spellStart"/>
+      <w:r>
+        <w:rPr>
+          <w:rFonts w:asciiTheme="majorHAnsi" w:hAnsiTheme="majorHAnsi"/>
+        </w:rPr>
+        <w:t>Rathma</w:t>
+      </w:r>
+      <w:proofErr w:type="spellEnd"/>
+      <w:r>
+        <w:rPr>
+          <w:rFonts w:asciiTheme="majorHAnsi" w:hAnsiTheme="majorHAnsi"/>
+        </w:rPr>
+        <w:t xml:space="preserve">, this skill allows the Necromancer to summon forth the </w:t>
+      </w:r>
+      <w:proofErr w:type="spellStart"/>
+      <w:r>
+        <w:rPr>
+          <w:rFonts w:asciiTheme="majorHAnsi" w:hAnsiTheme="majorHAnsi"/>
+        </w:rPr>
+        <w:t>Den'Trang</w:t>
+      </w:r>
+      <w:proofErr w:type="spellEnd"/>
+      <w:r>
+        <w:rPr>
+          <w:rFonts w:asciiTheme="majorHAnsi" w:hAnsiTheme="majorHAnsi"/>
+        </w:rPr>
+        <w:t xml:space="preserve">, or Teeth of the Dragon </w:t>
+      </w:r>
+      <w:proofErr w:type="spellStart"/>
+      <w:r>
+        <w:rPr>
+          <w:rFonts w:asciiTheme="majorHAnsi" w:hAnsiTheme="majorHAnsi"/>
+        </w:rPr>
+        <w:t>Trang'Oul</w:t>
+      </w:r>
+      <w:proofErr w:type="spellEnd"/>
+      <w:r>
+        <w:rPr>
+          <w:rFonts w:asciiTheme="majorHAnsi" w:hAnsiTheme="majorHAnsi"/>
+        </w:rPr>
+        <w:t xml:space="preserve">. The Necromancers believe that </w:t>
+      </w:r>
+      <w:proofErr w:type="spellStart"/>
+      <w:r>
+        <w:rPr>
+          <w:rFonts w:asciiTheme="majorHAnsi" w:hAnsiTheme="majorHAnsi"/>
+        </w:rPr>
+        <w:t>Trang'Oul</w:t>
+      </w:r>
+      <w:proofErr w:type="spellEnd"/>
+      <w:r>
+        <w:rPr>
+          <w:rFonts w:asciiTheme="majorHAnsi" w:hAnsiTheme="majorHAnsi"/>
+        </w:rPr>
+        <w:t xml:space="preserve"> is the beast on whose back the world lies. In the balance of all things, it is thought that </w:t>
+      </w:r>
+      <w:proofErr w:type="spellStart"/>
+      <w:r>
+        <w:rPr>
+          <w:rFonts w:asciiTheme="majorHAnsi" w:hAnsiTheme="majorHAnsi"/>
+        </w:rPr>
+        <w:t>Trang'Oul</w:t>
+      </w:r>
+      <w:proofErr w:type="spellEnd"/>
+      <w:r>
+        <w:rPr>
+          <w:rFonts w:asciiTheme="majorHAnsi" w:hAnsiTheme="majorHAnsi"/>
+        </w:rPr>
+        <w:t xml:space="preserve"> is the fulcrum point. He is the closest thing the cult of </w:t>
+      </w:r>
+      <w:proofErr w:type="spellStart"/>
+      <w:r>
+        <w:rPr>
+          <w:rFonts w:asciiTheme="majorHAnsi" w:hAnsiTheme="majorHAnsi"/>
+        </w:rPr>
+        <w:t>Rathma</w:t>
+      </w:r>
+      <w:proofErr w:type="spellEnd"/>
+      <w:r>
+        <w:rPr>
+          <w:rFonts w:asciiTheme="majorHAnsi" w:hAnsiTheme="majorHAnsi"/>
+        </w:rPr>
+        <w:t xml:space="preserve"> has to a deity and this spell is the manner in which he protects his chosen.</w:t>
+      </w:r>
+    </w:p>
+    <w:p>
+      <w:pPr>
+        <w:spacing w:after="0" w:line="240" w:lineRule="auto"/>
+        <w:rPr>
+          <w:rFonts w:asciiTheme="majorHAnsi" w:hAnsiTheme="majorHAnsi"/>
+        </w:rPr>
+      </w:pPr>
     </w:p>
     <w:p>
       <w:pPr>
@@ -3081,6 +3404,7 @@
           <w:rFonts w:ascii="Formal436 BT" w:hAnsi="Formal436 BT"/>
           <w:b/>
         </w:rPr>
+        <w:lastRenderedPageBreak/>
         <w:t>Prerequisites:</w:t>
       </w:r>
       <w:r>
@@ -3200,6 +3524,27 @@
           <w:rFonts w:asciiTheme="majorHAnsi" w:hAnsiTheme="majorHAnsi"/>
         </w:rPr>
         <w:t xml:space="preserve"> An orbiting shield that absorbs a set amount of physical damage before vanishing.</w:t>
+      </w:r>
+    </w:p>
+    <w:p>
+      <w:pPr>
+        <w:spacing w:after="0" w:line="240" w:lineRule="auto"/>
+        <w:rPr>
+          <w:rFonts w:asciiTheme="majorHAnsi" w:hAnsiTheme="majorHAnsi"/>
+        </w:rPr>
+      </w:pPr>
+      <w:r>
+        <w:rPr>
+          <w:rFonts w:ascii="Formal436 BT" w:hAnsi="Formal436 BT"/>
+          <w:b/>
+        </w:rPr>
+        <w:t>Lore:</w:t>
+      </w:r>
+      <w:r>
+        <w:rPr>
+          <w:rFonts w:asciiTheme="majorHAnsi" w:hAnsiTheme="majorHAnsi"/>
+        </w:rPr>
+        <w:t xml:space="preserve"> This spell summons a barrier created from the bones of fallen warriors. The armor revolves around the Necromancer, protecting him against all attacks. Although enchanted, the armor does take damage and will eventually crumble.</w:t>
       </w:r>
     </w:p>
     <w:p>
@@ -3455,6 +3800,35 @@
           <w:rFonts w:asciiTheme="majorHAnsi" w:hAnsiTheme="majorHAnsi"/>
         </w:rPr>
       </w:pPr>
+      <w:r>
+        <w:rPr>
+          <w:rFonts w:ascii="Formal436 BT" w:hAnsi="Formal436 BT"/>
+          <w:b/>
+        </w:rPr>
+        <w:t>Lore:</w:t>
+      </w:r>
+      <w:r>
+        <w:rPr>
+          <w:rFonts w:asciiTheme="majorHAnsi" w:hAnsiTheme="majorHAnsi"/>
+        </w:rPr>
+        <w:t xml:space="preserve"> The apothecary skills of the Necromancer lay fundamentally in the studies of venoms, toxins and other poisonous substances. Not only can a skilled Necromancer identify the various strains of poison that he might come across, but he also maintains a ready supply of samples. Rarely does he shy from their use. In a common application of this skill, the Necromancer paints his dagger with a thin coat of virulent poison. </w:t>
+      </w:r>
+      <w:proofErr w:type="gramStart"/>
+      <w:r>
+        <w:rPr>
+          <w:rFonts w:asciiTheme="majorHAnsi" w:hAnsiTheme="majorHAnsi"/>
+        </w:rPr>
+        <w:t>The greater his ability, the more potent the poison.</w:t>
+      </w:r>
+      <w:proofErr w:type="gramEnd"/>
+    </w:p>
+    <w:p>
+      <w:pPr>
+        <w:spacing w:after="0" w:line="240" w:lineRule="auto"/>
+        <w:rPr>
+          <w:rFonts w:asciiTheme="majorHAnsi" w:hAnsiTheme="majorHAnsi"/>
+        </w:rPr>
+      </w:pPr>
     </w:p>
     <w:p>
       <w:pPr>
@@ -3631,6 +4005,27 @@
           <w:rFonts w:asciiTheme="majorHAnsi" w:hAnsiTheme="majorHAnsi"/>
         </w:rPr>
       </w:pPr>
+      <w:r>
+        <w:rPr>
+          <w:rFonts w:ascii="Formal436 BT" w:hAnsi="Formal436 BT"/>
+          <w:b/>
+        </w:rPr>
+        <w:t>Lore:</w:t>
+      </w:r>
+      <w:r>
+        <w:rPr>
+          <w:rFonts w:asciiTheme="majorHAnsi" w:hAnsiTheme="majorHAnsi"/>
+        </w:rPr>
+        <w:t xml:space="preserve"> Every corpse created as a result of a violent death carries with it the anguish of its final moments. With this spell the Necromancer is able to call upon those energies and focus them into a single violent force. This force then expels itself from the carcass with such power that it causes a dramatic explosion.</w:t>
+      </w:r>
+    </w:p>
+    <w:p>
+      <w:pPr>
+        <w:spacing w:after="0" w:line="240" w:lineRule="auto"/>
+        <w:rPr>
+          <w:rFonts w:asciiTheme="majorHAnsi" w:hAnsiTheme="majorHAnsi"/>
+        </w:rPr>
+      </w:pPr>
     </w:p>
     <w:p>
       <w:pPr>
@@ -3869,14 +4264,18 @@
         </w:rPr>
         <w:t xml:space="preserve"> This skill calls a durable wall of bone up out of the ground. The wall serves as a barrier, and will draw monsters to attack it, killing </w:t>
       </w:r>
-      <w:proofErr w:type="gramStart"/>
-      <w:r>
-        <w:rPr>
-          <w:rFonts w:asciiTheme="majorHAnsi" w:hAnsiTheme="majorHAnsi"/>
-        </w:rPr>
-        <w:t>themselves</w:t>
-      </w:r>
-      <w:proofErr w:type="gramEnd"/>
+      <w:r>
+        <w:rPr>
+          <w:rFonts w:asciiTheme="majorHAnsi" w:hAnsiTheme="majorHAnsi"/>
+        </w:rPr>
+        <w:t>them</w:t>
+      </w:r>
+      <w:r>
+        <w:rPr>
+          <w:rFonts w:asciiTheme="majorHAnsi" w:hAnsiTheme="majorHAnsi"/>
+        </w:rPr>
+        <w:t xml:space="preserve"> self’s</w:t>
+      </w:r>
       <w:r>
         <w:rPr>
           <w:rFonts w:asciiTheme="majorHAnsi" w:hAnsiTheme="majorHAnsi"/>
@@ -3891,6 +4290,19 @@
           <w:rFonts w:asciiTheme="majorHAnsi" w:hAnsiTheme="majorHAnsi"/>
         </w:rPr>
       </w:pPr>
+      <w:r>
+        <w:rPr>
+          <w:rFonts w:ascii="Formal436 BT" w:hAnsi="Formal436 BT"/>
+          <w:b/>
+        </w:rPr>
+        <w:t>Lore:</w:t>
+      </w:r>
+      <w:r>
+        <w:rPr>
+          <w:rFonts w:asciiTheme="majorHAnsi" w:hAnsiTheme="majorHAnsi"/>
+        </w:rPr>
+        <w:t xml:space="preserve"> This spell enables the Necromancer to call upon the remnants of the spirits of all the creatures who have ever died in the area. It accumulates their fossilized remains and summons forth from the ground a barrier of dense, fossilized bone. This spell is an effective method for keeping adversaries from reaching a Necromancer, while allowing him to attack from range or make his escape.</w:t>
+      </w:r>
     </w:p>
     <w:p>
       <w:pPr>
@@ -3915,7 +4327,281 @@
           <w:b/>
           <w:noProof/>
         </w:rPr>
-        <w:lastRenderedPageBreak/>
+        <w:drawing>
+          <wp:anchor distT="0" distB="0" distL="114300" distR="114300" simplePos="0" relativeHeight="251691008" behindDoc="0" locked="0" layoutInCell="1" allowOverlap="1">
+            <wp:simplePos x="0" y="0"/>
+            <wp:positionH relativeFrom="column">
+              <wp:posOffset>-9525</wp:posOffset>
+            </wp:positionH>
+            <wp:positionV relativeFrom="paragraph">
+              <wp:posOffset>19050</wp:posOffset>
+            </wp:positionV>
+            <wp:extent cx="457200" cy="457200"/>
+            <wp:effectExtent l="19050" t="0" r="0" b="0"/>
+            <wp:wrapThrough wrapText="bothSides">
+              <wp:wrapPolygon edited="0">
+                <wp:start x="-900" y="0"/>
+                <wp:lineTo x="-900" y="20700"/>
+                <wp:lineTo x="21600" y="20700"/>
+                <wp:lineTo x="21600" y="0"/>
+                <wp:lineTo x="-900" y="0"/>
+              </wp:wrapPolygon>
+            </wp:wrapThrough>
+            <wp:docPr id="5" name="Picture 1" descr="C:\Users\cyber\Desktop\Diablo II The Community Guide\Diablo II The Community Guide - Work Folder\Diablo II Artwork\Necromancer\Poison_Explosion_Icon.png"/>
+            <wp:cNvGraphicFramePr>
+              <a:graphicFrameLocks xmlns:a="http://schemas.openxmlformats.org/drawingml/2006/main" noChangeAspect="1"/>
+            </wp:cNvGraphicFramePr>
+            <a:graphic xmlns:a="http://schemas.openxmlformats.org/drawingml/2006/main">
+              <a:graphicData uri="http://schemas.openxmlformats.org/drawingml/2006/picture">
+                <pic:pic xmlns:pic="http://schemas.openxmlformats.org/drawingml/2006/picture">
+                  <pic:nvPicPr>
+                    <pic:cNvPr id="0" name="Picture 1" descr="C:\Users\cyber\Desktop\Diablo II The Community Guide\Diablo II The Community Guide - Work Folder\Diablo II Artwork\Necromancer\Poison_Explosion_Icon.png"/>
+                    <pic:cNvPicPr>
+                      <a:picLocks noChangeAspect="1" noChangeArrowheads="1"/>
+                    </pic:cNvPicPr>
+                  </pic:nvPicPr>
+                  <pic:blipFill>
+                    <a:blip r:embed="rId21"/>
+                    <a:srcRect/>
+                    <a:stretch>
+                      <a:fillRect/>
+                    </a:stretch>
+                  </pic:blipFill>
+                  <pic:spPr bwMode="auto">
+                    <a:xfrm>
+                      <a:off x="0" y="0"/>
+                      <a:ext cx="457200" cy="457200"/>
+                    </a:xfrm>
+                    <a:prstGeom prst="rect">
+                      <a:avLst/>
+                    </a:prstGeom>
+                    <a:noFill/>
+                    <a:ln w="9525">
+                      <a:noFill/>
+                      <a:miter lim="800000"/>
+                      <a:headEnd/>
+                      <a:tailEnd/>
+                    </a:ln>
+                  </pic:spPr>
+                </pic:pic>
+              </a:graphicData>
+            </a:graphic>
+          </wp:anchor>
+        </w:drawing>
+      </w:r>
+      <w:r>
+        <w:rPr>
+          <w:rFonts w:ascii="Formal436 BT" w:hAnsi="Formal436 BT"/>
+          <w:b/>
+        </w:rPr>
+        <w:t>Poison Explosion</w:t>
+      </w:r>
+    </w:p>
+    <w:p>
+      <w:pPr>
+        <w:spacing w:after="0" w:line="240" w:lineRule="auto"/>
+        <w:rPr>
+          <w:rFonts w:asciiTheme="majorHAnsi" w:hAnsiTheme="majorHAnsi"/>
+        </w:rPr>
+      </w:pPr>
+      <w:r>
+        <w:rPr>
+          <w:rFonts w:ascii="Formal436 BT" w:hAnsi="Formal436 BT"/>
+          <w:b/>
+        </w:rPr>
+        <w:t>Required Level:</w:t>
+      </w:r>
+      <w:r>
+        <w:rPr>
+          <w:rFonts w:asciiTheme="majorHAnsi" w:hAnsiTheme="majorHAnsi"/>
+        </w:rPr>
+        <w:t xml:space="preserve"> 18</w:t>
+      </w:r>
+    </w:p>
+    <w:p>
+      <w:pPr>
+        <w:spacing w:after="0" w:line="240" w:lineRule="auto"/>
+        <w:rPr>
+          <w:rFonts w:asciiTheme="majorHAnsi" w:hAnsiTheme="majorHAnsi"/>
+        </w:rPr>
+      </w:pPr>
+      <w:r>
+        <w:rPr>
+          <w:rFonts w:ascii="Formal436 BT" w:hAnsi="Formal436 BT"/>
+          <w:b/>
+        </w:rPr>
+        <w:t>Prerequisites:</w:t>
+      </w:r>
+      <w:r>
+        <w:rPr>
+          <w:rFonts w:asciiTheme="majorHAnsi" w:hAnsiTheme="majorHAnsi"/>
+        </w:rPr>
+        <w:t xml:space="preserve"> Teeth, Corpse Explosion, Poison Dagger</w:t>
+      </w:r>
+    </w:p>
+    <w:p>
+      <w:pPr>
+        <w:spacing w:after="0" w:line="240" w:lineRule="auto"/>
+        <w:rPr>
+          <w:rFonts w:asciiTheme="majorHAnsi" w:hAnsiTheme="majorHAnsi"/>
+        </w:rPr>
+      </w:pPr>
+      <w:r>
+        <w:rPr>
+          <w:rFonts w:ascii="Formal436 BT" w:hAnsi="Formal436 BT"/>
+          <w:b/>
+        </w:rPr>
+        <w:t>Synergies:</w:t>
+      </w:r>
+      <w:r>
+        <w:rPr>
+          <w:rFonts w:asciiTheme="majorHAnsi" w:hAnsiTheme="majorHAnsi"/>
+        </w:rPr>
+        <w:t xml:space="preserve"> </w:t>
+      </w:r>
+      <w:r>
+        <w:rPr>
+          <w:rFonts w:asciiTheme="majorHAnsi" w:hAnsiTheme="majorHAnsi"/>
+        </w:rPr>
+        <w:t>Poison Explosion</w:t>
+      </w:r>
+      <w:r>
+        <w:rPr>
+          <w:rFonts w:asciiTheme="majorHAnsi" w:hAnsiTheme="majorHAnsi"/>
+        </w:rPr>
+        <w:t xml:space="preserve"> receives substantial damage bonuses from </w:t>
+      </w:r>
+      <w:r>
+        <w:rPr>
+          <w:rFonts w:asciiTheme="majorHAnsi" w:hAnsiTheme="majorHAnsi"/>
+        </w:rPr>
+        <w:t>the following</w:t>
+      </w:r>
+      <w:r>
+        <w:rPr>
+          <w:rFonts w:asciiTheme="majorHAnsi" w:hAnsiTheme="majorHAnsi"/>
+        </w:rPr>
+        <w:t xml:space="preserve"> skills.</w:t>
+      </w:r>
+    </w:p>
+    <w:p>
+      <w:pPr>
+        <w:spacing w:after="0" w:line="240" w:lineRule="auto"/>
+        <w:rPr>
+          <w:rFonts w:ascii="Formal436 BT" w:hAnsi="Formal436 BT"/>
+          <w:b/>
+        </w:rPr>
+      </w:pPr>
+      <w:r>
+        <w:rPr>
+          <w:rFonts w:ascii="Formal436 BT" w:hAnsi="Formal436 BT"/>
+          <w:b/>
+        </w:rPr>
+        <w:t>Poison Dagger:</w:t>
+      </w:r>
+      <w:r>
+        <w:t xml:space="preserve"> </w:t>
+      </w:r>
+      <w:r>
+        <w:rPr>
+          <w:rFonts w:asciiTheme="majorHAnsi" w:hAnsiTheme="majorHAnsi"/>
+        </w:rPr>
+        <w:t>+15% Poison damage per level</w:t>
+      </w:r>
+    </w:p>
+    <w:p>
+      <w:pPr>
+        <w:spacing w:after="0" w:line="240" w:lineRule="auto"/>
+        <w:rPr>
+          <w:rFonts w:asciiTheme="majorHAnsi" w:hAnsiTheme="majorHAnsi"/>
+        </w:rPr>
+      </w:pPr>
+      <w:r>
+        <w:rPr>
+          <w:rFonts w:ascii="Formal436 BT" w:hAnsi="Formal436 BT"/>
+          <w:b/>
+        </w:rPr>
+        <w:t>Poison Nova</w:t>
+      </w:r>
+      <w:r>
+        <w:rPr>
+          <w:rFonts w:ascii="Formal436 BT" w:hAnsi="Formal436 BT"/>
+          <w:b/>
+        </w:rPr>
+        <w:t xml:space="preserve">: </w:t>
+      </w:r>
+      <w:r>
+        <w:rPr>
+          <w:rFonts w:asciiTheme="majorHAnsi" w:hAnsiTheme="majorHAnsi"/>
+        </w:rPr>
+        <w:t>+15% Poison damage per level</w:t>
+      </w:r>
+    </w:p>
+    <w:p>
+      <w:pPr>
+        <w:spacing w:after="0" w:line="240" w:lineRule="auto"/>
+        <w:rPr>
+          <w:rFonts w:asciiTheme="majorHAnsi" w:hAnsiTheme="majorHAnsi"/>
+        </w:rPr>
+      </w:pPr>
+      <w:r>
+        <w:rPr>
+          <w:rFonts w:ascii="Formal436 BT" w:hAnsi="Formal436 BT"/>
+          <w:b/>
+        </w:rPr>
+        <w:t>Details:</w:t>
+      </w:r>
+      <w:r>
+        <w:rPr>
+          <w:rFonts w:asciiTheme="majorHAnsi" w:hAnsiTheme="majorHAnsi"/>
+        </w:rPr>
+        <w:t xml:space="preserve"> Poison Explosion is the second poison-related skill the Necromancer gains. It is an improvement over Poison Dagger as it's a ranged skill that generally deals more poison damage over an area rather than a single target. The only downside is that it needs a corpse to activate, which could be put to better use for Corpse Explosion or a summoning skill.</w:t>
+      </w:r>
+    </w:p>
+    <w:p>
+      <w:pPr>
+        <w:spacing w:after="0" w:line="240" w:lineRule="auto"/>
+        <w:rPr>
+          <w:rFonts w:asciiTheme="majorHAnsi" w:hAnsiTheme="majorHAnsi"/>
+        </w:rPr>
+      </w:pPr>
+      <w:r>
+        <w:rPr>
+          <w:rFonts w:ascii="Formal436 BT" w:hAnsi="Formal436 BT"/>
+          <w:b/>
+        </w:rPr>
+        <w:t>Lore:</w:t>
+      </w:r>
+      <w:r>
+        <w:rPr>
+          <w:rFonts w:asciiTheme="majorHAnsi" w:hAnsiTheme="majorHAnsi"/>
+        </w:rPr>
+        <w:t xml:space="preserve"> This spell permits the Necromancer to accelerate the decomposition of a corpse to an alarming degree. So rapidly does the corpse putrefy, that the toxic gases, normally accumulated in dead tissue over time, explode forth from the carcass in a cloud of poisonous vapors.</w:t>
+      </w:r>
+    </w:p>
+    <w:p>
+      <w:pPr>
+        <w:spacing w:after="0" w:line="240" w:lineRule="auto"/>
+        <w:rPr>
+          <w:rFonts w:ascii="Formal436 BT" w:hAnsi="Formal436 BT"/>
+          <w:b/>
+        </w:rPr>
+      </w:pPr>
+    </w:p>
+    <w:p>
+      <w:pPr>
+        <w:spacing w:after="0" w:line="240" w:lineRule="auto"/>
+        <w:rPr>
+          <w:rFonts w:ascii="Formal436 BT" w:hAnsi="Formal436 BT"/>
+          <w:b/>
+        </w:rPr>
+      </w:pPr>
+      <w:r>
+        <w:rPr>
+          <w:rFonts w:ascii="Formal436 BT" w:hAnsi="Formal436 BT"/>
+          <w:b/>
+          <w:noProof/>
+        </w:rPr>
         <w:drawing>
           <wp:anchor distT="0" distB="0" distL="114300" distR="114300" simplePos="0" relativeHeight="251674624" behindDoc="0" locked="0" layoutInCell="1" allowOverlap="1">
             <wp:simplePos x="0" y="0"/>
@@ -3950,7 +4636,7 @@
                     </pic:cNvPicPr>
                   </pic:nvPicPr>
                   <pic:blipFill>
-                    <a:blip r:embed="rId21"/>
+                    <a:blip r:embed="rId22"/>
                     <a:srcRect/>
                     <a:stretch>
                       <a:fillRect/>
@@ -4151,7 +4837,62 @@
         <w:rPr>
           <w:rFonts w:asciiTheme="majorHAnsi" w:hAnsiTheme="majorHAnsi"/>
         </w:rPr>
-        <w:t xml:space="preserve"> Bone Spear fires a straight shot of magical damage bone that can pass through any number of targets. It does less damage to each target than Bone Spirit (until very high levels), but can hit multiple enemies, and is very effective against large mobs, or in narrow hallways, such as inside the Maggot Lair. Their damage is magical so only by raise skill levels can you increase it.</w:t>
+        <w:t xml:space="preserve"> Bone Spear fires a straight shot of magical damage bone that can pass through any number of targets. </w:t>
+      </w:r>
+    </w:p>
+    <w:p>
+      <w:pPr>
+        <w:spacing w:after="0" w:line="240" w:lineRule="auto"/>
+        <w:rPr>
+          <w:rFonts w:asciiTheme="majorHAnsi" w:hAnsiTheme="majorHAnsi"/>
+        </w:rPr>
+      </w:pPr>
+      <w:r>
+        <w:rPr>
+          <w:rFonts w:ascii="Formal436 BT" w:hAnsi="Formal436 BT"/>
+          <w:b/>
+        </w:rPr>
+        <w:t>Lore:</w:t>
+      </w:r>
+      <w:r>
+        <w:rPr>
+          <w:rFonts w:asciiTheme="majorHAnsi" w:hAnsiTheme="majorHAnsi"/>
+        </w:rPr>
+        <w:t xml:space="preserve"> Also known as the Talon of </w:t>
+      </w:r>
+      <w:proofErr w:type="spellStart"/>
+      <w:r>
+        <w:rPr>
+          <w:rFonts w:asciiTheme="majorHAnsi" w:hAnsiTheme="majorHAnsi"/>
+        </w:rPr>
+        <w:t>Trang'Oul</w:t>
+      </w:r>
+      <w:proofErr w:type="spellEnd"/>
+      <w:r>
+        <w:rPr>
+          <w:rFonts w:asciiTheme="majorHAnsi" w:hAnsiTheme="majorHAnsi"/>
+        </w:rPr>
+        <w:t xml:space="preserve">, this spell summons a long shaft of bone </w:t>
+      </w:r>
+      <w:proofErr w:type="spellStart"/>
+      <w:r>
+        <w:rPr>
+          <w:rFonts w:asciiTheme="majorHAnsi" w:hAnsiTheme="majorHAnsi"/>
+        </w:rPr>
+        <w:t>t</w:t>
+      </w:r>
+      <w:r>
+        <w:rPr>
+          <w:rFonts w:asciiTheme="majorHAnsi" w:hAnsiTheme="majorHAnsi"/>
+        </w:rPr>
+        <w:t>issuing</w:t>
+      </w:r>
+      <w:proofErr w:type="spellEnd"/>
+      <w:r>
+        <w:rPr>
+          <w:rFonts w:asciiTheme="majorHAnsi" w:hAnsiTheme="majorHAnsi"/>
+        </w:rPr>
+        <w:t xml:space="preserve"> forth from the caster and piercing any opponents in its path. Since the force of this projectile is mystical as well as physical it can pass through one opponent and carry on to the next, rending and tearing through whatever is in its path.</w:t>
       </w:r>
     </w:p>
     <w:p>
@@ -4210,7 +4951,7 @@
                     </pic:cNvPicPr>
                   </pic:nvPicPr>
                   <pic:blipFill>
-                    <a:blip r:embed="rId22"/>
+                    <a:blip r:embed="rId23"/>
                     <a:srcRect/>
                     <a:stretch>
                       <a:fillRect/>
@@ -4397,21 +5138,28 @@
         <w:rPr>
           <w:rFonts w:asciiTheme="majorHAnsi" w:hAnsiTheme="majorHAnsi"/>
         </w:rPr>
-        <w:t xml:space="preserve"> Bone Prison functions like Bone Wall, but creates a small circle of bone posts, instead of a long, straight wall. This skill can be targeted at a monster, imprisoning it within the prison. Monsters will target the walls and beat them into splinters, but only if they </w:t>
-      </w:r>
-      <w:proofErr w:type="spellStart"/>
-      <w:r>
-        <w:rPr>
-          <w:rFonts w:asciiTheme="majorHAnsi" w:hAnsiTheme="majorHAnsi"/>
-        </w:rPr>
-        <w:t>can not</w:t>
-      </w:r>
-      <w:proofErr w:type="spellEnd"/>
-      <w:r>
-        <w:rPr>
-          <w:rFonts w:asciiTheme="majorHAnsi" w:hAnsiTheme="majorHAnsi"/>
-        </w:rPr>
-        <w:t xml:space="preserve"> get to the Necromancer or his minions without destroying the bone obstacle first.</w:t>
+        <w:t xml:space="preserve"> Bone Prison functions like Bone Wall, but creates a small circle of bone posts, instead of a long, straight wall. </w:t>
+      </w:r>
+    </w:p>
+    <w:p>
+      <w:pPr>
+        <w:spacing w:after="0" w:line="240" w:lineRule="auto"/>
+        <w:rPr>
+          <w:rFonts w:asciiTheme="majorHAnsi" w:hAnsiTheme="majorHAnsi"/>
+        </w:rPr>
+      </w:pPr>
+      <w:r>
+        <w:rPr>
+          <w:rFonts w:ascii="Formal436 BT" w:hAnsi="Formal436 BT"/>
+          <w:b/>
+        </w:rPr>
+        <w:t>Lore:</w:t>
+      </w:r>
+      <w:r>
+        <w:rPr>
+          <w:rFonts w:asciiTheme="majorHAnsi" w:hAnsiTheme="majorHAnsi"/>
+        </w:rPr>
+        <w:t xml:space="preserve"> Similar to the Bone Wall, a Necromancer with this skill can summon a spirit wall of bone in the form of an enclosing ring. This prison traps all enemies within its circumference. Imprisoned within a cage of bone, the captives are held helpless until they can summon the strength to break through its skeletal confines or the Necromancer loses his hold over the spirits.</w:t>
       </w:r>
     </w:p>
     <w:p>
@@ -4470,7 +5218,7 @@
                     </pic:cNvPicPr>
                   </pic:nvPicPr>
                   <pic:blipFill>
-                    <a:blip r:embed="rId23"/>
+                    <a:blip r:embed="rId24"/>
                     <a:srcRect/>
                     <a:stretch>
                       <a:fillRect/>
@@ -4623,13 +5371,35 @@
           <w:rFonts w:ascii="Formal436 BT" w:hAnsi="Formal436 BT"/>
           <w:b/>
         </w:rPr>
+        <w:lastRenderedPageBreak/>
         <w:t>Details:</w:t>
       </w:r>
       <w:r>
         <w:rPr>
           <w:rFonts w:asciiTheme="majorHAnsi" w:hAnsiTheme="majorHAnsi"/>
         </w:rPr>
-        <w:t xml:space="preserve"> Poison Nova sends out an expanding circle of toxic bolts, poisoning everything within range, and virtually everything on the screen. The damage of this skill is inflicted over just two seconds, so it can be fairly powerful, but must be used repeatedly, and is not useful just to poison everything in sight to keep them from healing over the course of a long battle.</w:t>
+        <w:t xml:space="preserve"> Poison Nova sends out an expanding circle of toxic bolts, poisoning everything within range, and virtually everything on the screen</w:t>
+      </w:r>
+    </w:p>
+    <w:p>
+      <w:pPr>
+        <w:spacing w:after="0" w:line="240" w:lineRule="auto"/>
+        <w:rPr>
+          <w:rFonts w:asciiTheme="majorHAnsi" w:hAnsiTheme="majorHAnsi"/>
+        </w:rPr>
+      </w:pPr>
+      <w:r>
+        <w:rPr>
+          <w:rFonts w:ascii="Formal436 BT" w:hAnsi="Formal436 BT"/>
+          <w:b/>
+        </w:rPr>
+        <w:t>Lore:</w:t>
+      </w:r>
+      <w:r>
+        <w:rPr>
+          <w:rFonts w:asciiTheme="majorHAnsi" w:hAnsiTheme="majorHAnsi"/>
+        </w:rPr>
+        <w:t xml:space="preserve"> This spell befouls the atmosphere surrounding the caster. With an arcane chant, the Necromancer corrupts the very air we breathe and causes it to erupt in all directions. It is from years of investigation and preparation that the Necromancer can choose a poisonous gas that is toxic to the minions of evil, yet harmless to himself and his companions.</w:t>
       </w:r>
     </w:p>
     <w:p>
@@ -4688,7 +5458,7 @@
                     </pic:cNvPicPr>
                   </pic:nvPicPr>
                   <pic:blipFill>
-                    <a:blip r:embed="rId24"/>
+                    <a:blip r:embed="rId25"/>
                     <a:srcRect/>
                     <a:stretch>
                       <a:fillRect/>
@@ -4899,48 +5669,42 @@
           <w:rFonts w:asciiTheme="majorHAnsi" w:hAnsiTheme="majorHAnsi"/>
         </w:rPr>
       </w:pPr>
-    </w:p>
-    <w:p>
-      <w:pPr>
-        <w:spacing w:after="0" w:line="240" w:lineRule="auto"/>
-        <w:rPr>
-          <w:rFonts w:ascii="Formal436 BT" w:hAnsi="Formal436 BT"/>
-          <w:b/>
-        </w:rPr>
-      </w:pPr>
-    </w:p>
-    <w:p>
-      <w:pPr>
-        <w:spacing w:after="0" w:line="240" w:lineRule="auto"/>
-        <w:rPr>
-          <w:rFonts w:ascii="Formal436 BT" w:hAnsi="Formal436 BT"/>
-          <w:b/>
-        </w:rPr>
-      </w:pPr>
-    </w:p>
-    <w:p>
-      <w:pPr>
-        <w:spacing w:after="0" w:line="240" w:lineRule="auto"/>
-        <w:rPr>
-          <w:rFonts w:ascii="Formal436 BT" w:hAnsi="Formal436 BT"/>
-          <w:b/>
-        </w:rPr>
-      </w:pPr>
-    </w:p>
-    <w:p>
-      <w:pPr>
-        <w:spacing w:after="0" w:line="240" w:lineRule="auto"/>
-        <w:rPr>
-          <w:rFonts w:ascii="Formal436 BT" w:hAnsi="Formal436 BT"/>
-          <w:b/>
-        </w:rPr>
-      </w:pPr>
-      <w:r>
-        <w:rPr>
-          <w:rFonts w:ascii="Formal436 BT" w:hAnsi="Formal436 BT"/>
-          <w:b/>
-        </w:rPr>
-        <w:lastRenderedPageBreak/>
+      <w:r>
+        <w:rPr>
+          <w:rFonts w:ascii="Formal436 BT" w:hAnsi="Formal436 BT"/>
+          <w:b/>
+        </w:rPr>
+        <w:t xml:space="preserve">Lore: </w:t>
+      </w:r>
+      <w:r>
+        <w:rPr>
+          <w:rFonts w:asciiTheme="majorHAnsi" w:hAnsiTheme="majorHAnsi"/>
+        </w:rPr>
+        <w:t>This powerful spell briefly summons the spirit of a vengeful revenant. This skeletal specter immediately seeks out its objective, ripping free a portion of the target's soul and carrying it away to the plane of the dead. This is not a true summoning spell, however, as the Necromancers have not yet determined how to control these wraiths. For now, it is enough that they are able to shield themselves and their companions from their wrath!</w:t>
+      </w:r>
+    </w:p>
+    <w:p>
+      <w:pPr>
+        <w:spacing w:after="0" w:line="240" w:lineRule="auto"/>
+        <w:rPr>
+          <w:rFonts w:ascii="Formal436 BT" w:hAnsi="Formal436 BT"/>
+          <w:b/>
+        </w:rPr>
+      </w:pPr>
+    </w:p>
+    <w:p>
+      <w:pPr>
+        <w:spacing w:after="0" w:line="240" w:lineRule="auto"/>
+        <w:rPr>
+          <w:rFonts w:ascii="Formal436 BT" w:hAnsi="Formal436 BT"/>
+          <w:b/>
+        </w:rPr>
+      </w:pPr>
+      <w:r>
+        <w:rPr>
+          <w:rFonts w:ascii="Formal436 BT" w:hAnsi="Formal436 BT"/>
+          <w:b/>
+        </w:rPr>
         <w:t>Necromancer Summoning</w:t>
       </w:r>
     </w:p>
@@ -5105,7 +5869,7 @@
                     </pic:cNvPicPr>
                   </pic:nvPicPr>
                   <pic:blipFill>
-                    <a:blip r:embed="rId25"/>
+                    <a:blip r:embed="rId26"/>
                     <a:srcRect/>
                     <a:stretch>
                       <a:fillRect/>
@@ -5277,7 +6041,35 @@
         <w:rPr>
           <w:rFonts w:asciiTheme="majorHAnsi" w:hAnsiTheme="majorHAnsi"/>
         </w:rPr>
-        <w:t xml:space="preserve"> The Necromancer targets a monster's corpse and casts this spell, causing a humanoid skeleton to emerge. Raised skeletons are melee fighters who spawn with semi-random equipment. Skeleton AI is about the same as a Mercenary. Meaning, they will pursue enemies that they see and otherwise stay near their owner, but can sometimes get stuck behind walls or around corners. If they get lost too far away from their owner, they will teleport to somewhere onscreen.</w:t>
+        <w:t xml:space="preserve"> The Necromancer targets a monster's corpse and casts this spell, causing a humanoid skeleton to emerge. </w:t>
+      </w:r>
+    </w:p>
+    <w:p>
+      <w:pPr>
+        <w:spacing w:after="0" w:line="240" w:lineRule="auto"/>
+        <w:rPr>
+          <w:rFonts w:asciiTheme="majorHAnsi" w:hAnsiTheme="majorHAnsi"/>
+        </w:rPr>
+      </w:pPr>
+      <w:r>
+        <w:rPr>
+          <w:rFonts w:ascii="Formal436 BT" w:hAnsi="Formal436 BT"/>
+          <w:b/>
+        </w:rPr>
+        <w:t>Lore:</w:t>
+      </w:r>
+      <w:r>
+        <w:rPr>
+          <w:rFonts w:asciiTheme="majorHAnsi" w:hAnsiTheme="majorHAnsi"/>
+        </w:rPr>
+        <w:t xml:space="preserve"> Early on, Necromancers learn to control the skeletal remains of deceased creatures. Invoking this skill causes a nightmarish jumble of animated bones to rise from a fresh corpse. Animated </w:t>
+      </w:r>
+      <w:r>
+        <w:rPr>
+          <w:rFonts w:asciiTheme="majorHAnsi" w:hAnsiTheme="majorHAnsi"/>
+        </w:rPr>
+        <w:lastRenderedPageBreak/>
+        <w:t>partially through their own will and partially through the summoned spirits of ancient warriors, Necromancers often maintain a small host of these reanimated soldiers to do their bidding.</w:t>
       </w:r>
     </w:p>
     <w:p>
@@ -5336,7 +6128,7 @@
                     </pic:cNvPicPr>
                   </pic:nvPicPr>
                   <pic:blipFill>
-                    <a:blip r:embed="rId26"/>
+                    <a:blip r:embed="rId27"/>
                     <a:srcRect/>
                     <a:stretch>
                       <a:fillRect/>
@@ -5454,6 +6246,27 @@
           <w:rFonts w:asciiTheme="majorHAnsi" w:hAnsiTheme="majorHAnsi"/>
         </w:rPr>
         <w:t xml:space="preserve"> Increases the hit points and damage dealt by Skeletons, Skeleton Mages, and Revived.</w:t>
+      </w:r>
+    </w:p>
+    <w:p>
+      <w:pPr>
+        <w:spacing w:after="0" w:line="240" w:lineRule="auto"/>
+        <w:rPr>
+          <w:rFonts w:asciiTheme="majorHAnsi" w:hAnsiTheme="majorHAnsi"/>
+        </w:rPr>
+      </w:pPr>
+      <w:r>
+        <w:rPr>
+          <w:rFonts w:ascii="Formal436 BT" w:hAnsi="Formal436 BT"/>
+          <w:b/>
+        </w:rPr>
+        <w:t>Lore:</w:t>
+      </w:r>
+      <w:r>
+        <w:rPr>
+          <w:rFonts w:asciiTheme="majorHAnsi" w:hAnsiTheme="majorHAnsi"/>
+        </w:rPr>
+        <w:t xml:space="preserve"> As the Necromancer's knowledge of the undead improves, he is able to harness and divert more powerful spirits to inhabit the corpses of the recently dead. A Necromancer who possesses this skill is able to raise skeletons and skeletal mages of a much more powerful variety.</w:t>
       </w:r>
     </w:p>
     <w:p>
@@ -5512,7 +6325,7 @@
                     </pic:cNvPicPr>
                   </pic:nvPicPr>
                   <pic:blipFill>
-                    <a:blip r:embed="rId27"/>
+                    <a:blip r:embed="rId28"/>
                     <a:srcRect/>
                     <a:stretch>
                       <a:fillRect/>
@@ -5738,46 +6551,35 @@
         <w:rPr>
           <w:rFonts w:asciiTheme="majorHAnsi" w:hAnsiTheme="majorHAnsi"/>
         </w:rPr>
-        <w:t xml:space="preserve"> Raises a Golem from the earth to fight for you. Before spending more than one point into Clay Golem </w:t>
-      </w:r>
-      <w:proofErr w:type="gramStart"/>
-      <w:r>
-        <w:rPr>
-          <w:rFonts w:asciiTheme="majorHAnsi" w:hAnsiTheme="majorHAnsi"/>
-        </w:rPr>
-        <w:t>consider</w:t>
-      </w:r>
-      <w:proofErr w:type="gramEnd"/>
-      <w:r>
-        <w:rPr>
-          <w:rFonts w:asciiTheme="majorHAnsi" w:hAnsiTheme="majorHAnsi"/>
-        </w:rPr>
-        <w:t xml:space="preserve"> that you will probably want upgrade to Blood Golem (at 18), Iron Golem (24), or Fire Golem (30), all of which replace the Clay Golem.</w:t>
-      </w:r>
-    </w:p>
-    <w:p>
-      <w:pPr>
-        <w:spacing w:after="0" w:line="240" w:lineRule="auto"/>
-        <w:rPr>
-          <w:rFonts w:asciiTheme="majorHAnsi" w:hAnsiTheme="majorHAnsi"/>
-        </w:rPr>
-      </w:pPr>
-    </w:p>
-    <w:p>
-      <w:pPr>
-        <w:spacing w:after="0" w:line="240" w:lineRule="auto"/>
-        <w:rPr>
-          <w:rFonts w:ascii="Formal436 BT" w:hAnsi="Formal436 BT"/>
-          <w:b/>
-        </w:rPr>
-      </w:pPr>
-    </w:p>
-    <w:p>
-      <w:pPr>
-        <w:spacing w:after="0" w:line="240" w:lineRule="auto"/>
-        <w:rPr>
-          <w:rFonts w:ascii="Formal436 BT" w:hAnsi="Formal436 BT"/>
-          <w:b/>
+        <w:t xml:space="preserve"> Raises a Golem from the earth to fight for you. </w:t>
+      </w:r>
+    </w:p>
+    <w:p>
+      <w:pPr>
+        <w:spacing w:after="0" w:line="240" w:lineRule="auto"/>
+        <w:rPr>
+          <w:rFonts w:asciiTheme="majorHAnsi" w:hAnsiTheme="majorHAnsi"/>
+        </w:rPr>
+      </w:pPr>
+      <w:r>
+        <w:rPr>
+          <w:rFonts w:ascii="Formal436 BT" w:hAnsi="Formal436 BT"/>
+          <w:b/>
+        </w:rPr>
+        <w:t xml:space="preserve">Lore: </w:t>
+      </w:r>
+      <w:r>
+        <w:rPr>
+          <w:rFonts w:asciiTheme="majorHAnsi" w:hAnsiTheme="majorHAnsi"/>
+        </w:rPr>
+        <w:t>While it is fairly simple for a Necromancer to animate dead tissue, it is another matter entirely to instill the spark of life into inanimate objects. The Clay Golem is the simplest form of this complex art, creating a servant directly from the earth to serve the Necromancer. The intense drain this places on the psyche of the caster only allows him to maintain a single Golem of any type at a time.</w:t>
+      </w:r>
+    </w:p>
+    <w:p>
+      <w:pPr>
+        <w:spacing w:after="0" w:line="240" w:lineRule="auto"/>
+        <w:rPr>
+          <w:rFonts w:asciiTheme="majorHAnsi" w:hAnsiTheme="majorHAnsi"/>
         </w:rPr>
       </w:pPr>
     </w:p>
@@ -5795,7 +6597,6 @@
           <w:b/>
           <w:noProof/>
         </w:rPr>
-        <w:lastRenderedPageBreak/>
         <w:drawing>
           <wp:anchor distT="0" distB="0" distL="114300" distR="114300" simplePos="0" relativeHeight="251681792" behindDoc="0" locked="0" layoutInCell="1" allowOverlap="1">
             <wp:simplePos x="0" y="0"/>
@@ -5830,7 +6631,7 @@
                     </pic:cNvPicPr>
                   </pic:nvPicPr>
                   <pic:blipFill>
-                    <a:blip r:embed="rId28"/>
+                    <a:blip r:embed="rId29"/>
                     <a:srcRect/>
                     <a:stretch>
                       <a:fillRect/>
@@ -5928,19 +6729,26 @@
         </w:rPr>
         <w:t xml:space="preserve"> This skill provides a passive bonus to the speed and hit points of all golems. </w:t>
       </w:r>
-      <w:proofErr w:type="gramStart"/>
-      <w:r>
-        <w:rPr>
-          <w:rFonts w:asciiTheme="majorHAnsi" w:hAnsiTheme="majorHAnsi"/>
-        </w:rPr>
-        <w:t>Enhances speed and life of Golems.</w:t>
-      </w:r>
-      <w:proofErr w:type="gramEnd"/>
-      <w:r>
-        <w:rPr>
-          <w:rFonts w:asciiTheme="majorHAnsi" w:hAnsiTheme="majorHAnsi"/>
-        </w:rPr>
-        <w:t xml:space="preserve"> Golem Mastery adds more Hit Points to the Golem's Original Base Life, not the Life shown with more than one point into a Golem skill.</w:t>
+    </w:p>
+    <w:p>
+      <w:pPr>
+        <w:spacing w:after="0" w:line="240" w:lineRule="auto"/>
+        <w:rPr>
+          <w:rFonts w:asciiTheme="majorHAnsi" w:hAnsiTheme="majorHAnsi"/>
+        </w:rPr>
+      </w:pPr>
+      <w:r>
+        <w:rPr>
+          <w:rFonts w:ascii="Formal436 BT" w:hAnsi="Formal436 BT"/>
+          <w:b/>
+        </w:rPr>
+        <w:t>Lore:</w:t>
+      </w:r>
+      <w:r>
+        <w:rPr>
+          <w:rFonts w:asciiTheme="majorHAnsi" w:hAnsiTheme="majorHAnsi"/>
+        </w:rPr>
+        <w:t xml:space="preserve"> Developing this skill permits the Necromancer to divert more of his will and energies into his artificial creations. This allows the Necromancer to create more robust golems and control them with greater finesse.</w:t>
       </w:r>
     </w:p>
     <w:p>
@@ -5999,7 +6807,7 @@
                     </pic:cNvPicPr>
                   </pic:nvPicPr>
                   <pic:blipFill>
-                    <a:blip r:embed="rId29"/>
+                    <a:blip r:embed="rId30"/>
                     <a:srcRect/>
                     <a:stretch>
                       <a:fillRect/>
@@ -6171,30 +6979,49 @@
         <w:rPr>
           <w:rFonts w:asciiTheme="majorHAnsi" w:hAnsiTheme="majorHAnsi"/>
         </w:rPr>
-        <w:t xml:space="preserve"> Summons a skeletal mage from a monster corpse. Skeleton mages occur randomly in four types; fire, lightning, cold, and poison. Keep summoning new ones and </w:t>
+        <w:t xml:space="preserve"> Summons a skeletal mage from a monster corpse. Skeleton mages occur randomly in four types; fire, lightning</w:t>
+      </w:r>
+      <w:r>
+        <w:rPr>
+          <w:rFonts w:asciiTheme="majorHAnsi" w:hAnsiTheme="majorHAnsi"/>
+        </w:rPr>
+        <w:t>, cold, and poison.</w:t>
+      </w:r>
+    </w:p>
+    <w:p>
+      <w:pPr>
+        <w:spacing w:after="0" w:line="240" w:lineRule="auto"/>
+        <w:rPr>
+          <w:rFonts w:asciiTheme="majorHAnsi" w:hAnsiTheme="majorHAnsi"/>
+        </w:rPr>
+      </w:pPr>
+      <w:r>
+        <w:rPr>
+          <w:rFonts w:ascii="Formal436 BT" w:hAnsi="Formal436 BT"/>
+          <w:b/>
+        </w:rPr>
+        <w:t>Lore:</w:t>
+      </w:r>
+      <w:r>
+        <w:rPr>
+          <w:rFonts w:asciiTheme="majorHAnsi" w:hAnsiTheme="majorHAnsi"/>
+        </w:rPr>
+        <w:t xml:space="preserve"> Dead warriors are not the only heroes that a Necromancer may summon to inhabit his creations. Many a Necromancer regales in raising the corpses of long dead wizards and bending them to his will. The priests of </w:t>
       </w:r>
       <w:proofErr w:type="spellStart"/>
       <w:r>
         <w:rPr>
           <w:rFonts w:asciiTheme="majorHAnsi" w:hAnsiTheme="majorHAnsi"/>
         </w:rPr>
-        <w:t>unsummoning</w:t>
+        <w:t>Rathma</w:t>
       </w:r>
       <w:proofErr w:type="spellEnd"/>
       <w:r>
         <w:rPr>
           <w:rFonts w:asciiTheme="majorHAnsi" w:hAnsiTheme="majorHAnsi"/>
         </w:rPr>
-        <w:t xml:space="preserve"> individuals if you wish to get all poison, or no cold, etc.</w:t>
-      </w:r>
-    </w:p>
-    <w:p>
-      <w:pPr>
-        <w:spacing w:after="0" w:line="240" w:lineRule="auto"/>
-        <w:rPr>
-          <w:rFonts w:asciiTheme="majorHAnsi" w:hAnsiTheme="majorHAnsi"/>
-        </w:rPr>
-      </w:pPr>
+        <w:t xml:space="preserve"> feel that this is the proof of the dominance of their particular branch of the mystic arts.</w:t>
+      </w:r>
     </w:p>
     <w:p>
       <w:pPr>
@@ -6210,6 +7037,7 @@
           <w:b/>
           <w:noProof/>
         </w:rPr>
+        <w:lastRenderedPageBreak/>
         <w:drawing>
           <wp:anchor distT="0" distB="0" distL="114300" distR="114300" simplePos="0" relativeHeight="251683840" behindDoc="0" locked="0" layoutInCell="1" allowOverlap="1">
             <wp:simplePos x="0" y="0"/>
@@ -6244,7 +7072,7 @@
                     </pic:cNvPicPr>
                   </pic:nvPicPr>
                   <pic:blipFill>
-                    <a:blip r:embed="rId30"/>
+                    <a:blip r:embed="rId31"/>
                     <a:srcRect/>
                     <a:stretch>
                       <a:fillRect/>
@@ -6471,6 +7299,87 @@
           <w:rFonts w:asciiTheme="majorHAnsi" w:hAnsiTheme="majorHAnsi"/>
         </w:rPr>
         <w:t xml:space="preserve"> Blood Golems are linked to the Necromancer who casts them. As the Blood Golem damages the target it leeches life, and shares this with the Necromancer. Before v1.13, the Necromancer would also lose life as the golem took damage, but this is no longer the case.</w:t>
+      </w:r>
+    </w:p>
+    <w:p>
+      <w:pPr>
+        <w:spacing w:after="0" w:line="240" w:lineRule="auto"/>
+        <w:rPr>
+          <w:rFonts w:asciiTheme="majorHAnsi" w:hAnsiTheme="majorHAnsi"/>
+        </w:rPr>
+      </w:pPr>
+      <w:r>
+        <w:rPr>
+          <w:rFonts w:ascii="Formal436 BT" w:hAnsi="Formal436 BT"/>
+          <w:b/>
+        </w:rPr>
+        <w:t>Lore:</w:t>
+      </w:r>
+      <w:r>
+        <w:rPr>
+          <w:rFonts w:asciiTheme="majorHAnsi" w:hAnsiTheme="majorHAnsi"/>
+        </w:rPr>
+        <w:t xml:space="preserve"> Utilizing a small quantity of his own blood, the Necromancer is able to give life to a creature neither living nor dead, yet formed of human tissue. This </w:t>
+      </w:r>
+      <w:r>
+        <w:rPr>
+          <w:rFonts w:asciiTheme="majorHAnsi" w:hAnsiTheme="majorHAnsi"/>
+        </w:rPr>
+        <w:t>homunculus</w:t>
+      </w:r>
+      <w:r>
+        <w:rPr>
+          <w:rFonts w:asciiTheme="majorHAnsi" w:hAnsiTheme="majorHAnsi"/>
+        </w:rPr>
+        <w:t xml:space="preserve"> gains nourishment from the fresh blood of its slain enemies, from which it replenishes its strength. Tied to the Necromancer through the mage's own blood, the Blood Golem is able to share this stolen life force with his master. </w:t>
+      </w:r>
+      <w:r>
+        <w:rPr>
+          <w:rFonts w:asciiTheme="majorHAnsi" w:hAnsiTheme="majorHAnsi"/>
+        </w:rPr>
+        <w:t>It once</w:t>
+      </w:r>
+      <w:r>
+        <w:rPr>
+          <w:rFonts w:asciiTheme="majorHAnsi" w:hAnsiTheme="majorHAnsi"/>
+        </w:rPr>
+        <w:t xml:space="preserve"> flow</w:t>
+      </w:r>
+      <w:r>
+        <w:rPr>
+          <w:rFonts w:asciiTheme="majorHAnsi" w:hAnsiTheme="majorHAnsi"/>
+        </w:rPr>
+        <w:t>ed</w:t>
+      </w:r>
+      <w:r>
+        <w:rPr>
+          <w:rFonts w:asciiTheme="majorHAnsi" w:hAnsiTheme="majorHAnsi"/>
+        </w:rPr>
+        <w:t xml:space="preserve"> both ways, and any damage taken by the Golem </w:t>
+      </w:r>
+      <w:r>
+        <w:rPr>
+          <w:rFonts w:asciiTheme="majorHAnsi" w:hAnsiTheme="majorHAnsi"/>
+        </w:rPr>
+        <w:t>was</w:t>
+      </w:r>
+      <w:r>
+        <w:rPr>
+          <w:rFonts w:asciiTheme="majorHAnsi" w:hAnsiTheme="majorHAnsi"/>
+        </w:rPr>
+        <w:t xml:space="preserve"> also transmitted to the caster. The Necromancer has since gained mastery over its </w:t>
+      </w:r>
+      <w:r>
+        <w:rPr>
+          <w:rFonts w:asciiTheme="majorHAnsi" w:hAnsiTheme="majorHAnsi"/>
+        </w:rPr>
+        <w:t>homunculus</w:t>
+      </w:r>
+      <w:r>
+        <w:rPr>
+          <w:rFonts w:asciiTheme="majorHAnsi" w:hAnsiTheme="majorHAnsi"/>
+        </w:rPr>
+        <w:t>, sacrificing it over his own life.</w:t>
       </w:r>
     </w:p>
     <w:p>
@@ -6529,7 +7438,7 @@
                     </pic:cNvPicPr>
                   </pic:nvPicPr>
                   <pic:blipFill>
-                    <a:blip r:embed="rId31"/>
+                    <a:blip r:embed="rId32"/>
                     <a:srcRect/>
                     <a:stretch>
                       <a:fillRect/>
@@ -6644,6 +7553,27 @@
           <w:rFonts w:asciiTheme="majorHAnsi" w:hAnsiTheme="majorHAnsi"/>
         </w:rPr>
         <w:t>skeletons, golems, and revives.</w:t>
+      </w:r>
+    </w:p>
+    <w:p>
+      <w:pPr>
+        <w:spacing w:after="0" w:line="240" w:lineRule="auto"/>
+        <w:rPr>
+          <w:rFonts w:asciiTheme="majorHAnsi" w:hAnsiTheme="majorHAnsi"/>
+        </w:rPr>
+      </w:pPr>
+      <w:r>
+        <w:rPr>
+          <w:rFonts w:ascii="Formal436 BT" w:hAnsi="Formal436 BT"/>
+          <w:b/>
+        </w:rPr>
+        <w:t>Lore:</w:t>
+      </w:r>
+      <w:r>
+        <w:rPr>
+          <w:rFonts w:asciiTheme="majorHAnsi" w:hAnsiTheme="majorHAnsi"/>
+        </w:rPr>
+        <w:t xml:space="preserve"> Powerful heat, freezing cold and intense electrical attacks can take a serious toll on the bound servants of any Necromancer. By developing this skill, a Necromancer can permeate his summoned minions with a protective energy that strengthens their protection to the natural and mystical elements alike.</w:t>
       </w:r>
     </w:p>
     <w:p>
@@ -6702,7 +7632,7 @@
                     </pic:cNvPicPr>
                   </pic:nvPicPr>
                   <pic:blipFill>
-                    <a:blip r:embed="rId32"/>
+                    <a:blip r:embed="rId33"/>
                     <a:srcRect/>
                     <a:stretch>
                       <a:fillRect/>
@@ -6975,28 +7905,61 @@
           <w:rFonts w:ascii="Formal436 BT" w:hAnsi="Formal436 BT"/>
           <w:b/>
         </w:rPr>
+        <w:t>Details:</w:t>
+      </w:r>
+      <w:r>
+        <w:rPr>
+          <w:rFonts w:asciiTheme="majorHAnsi" w:hAnsiTheme="majorHAnsi"/>
+        </w:rPr>
+        <w:t xml:space="preserve"> This golem is created from the item, and takes on properties of the item. This feature was underutilized in earlier versions of D</w:t>
+      </w:r>
+      <w:r>
+        <w:rPr>
+          <w:rFonts w:asciiTheme="majorHAnsi" w:hAnsiTheme="majorHAnsi"/>
+        </w:rPr>
+        <w:t>iablo II</w:t>
+      </w:r>
+      <w:r>
+        <w:rPr>
+          <w:rFonts w:asciiTheme="majorHAnsi" w:hAnsiTheme="majorHAnsi"/>
+        </w:rPr>
+        <w:t>, with little more than some defense, or a type of damage transferring to the golem's stats.</w:t>
+      </w:r>
+    </w:p>
+    <w:p>
+      <w:pPr>
+        <w:spacing w:after="0" w:line="240" w:lineRule="auto"/>
+        <w:rPr>
+          <w:rFonts w:asciiTheme="majorHAnsi" w:hAnsiTheme="majorHAnsi"/>
+        </w:rPr>
+      </w:pPr>
+      <w:r>
+        <w:rPr>
+          <w:rFonts w:asciiTheme="majorHAnsi" w:hAnsiTheme="majorHAnsi"/>
+        </w:rPr>
+        <w:t>Since v1.09, the item used has become far more important, with most of the item properties showing up in the golem itself. It's worth it to most Necromancers to save nice items for future Iron Golems, rather than simply selling them.</w:t>
+      </w:r>
+    </w:p>
+    <w:p>
+      <w:pPr>
+        <w:spacing w:after="0" w:line="240" w:lineRule="auto"/>
+        <w:rPr>
+          <w:rFonts w:asciiTheme="majorHAnsi" w:hAnsiTheme="majorHAnsi"/>
+        </w:rPr>
+      </w:pPr>
+      <w:r>
+        <w:rPr>
+          <w:rFonts w:ascii="Formal436 BT" w:hAnsi="Formal436 BT"/>
+          <w:b/>
+        </w:rPr>
         <w:lastRenderedPageBreak/>
-        <w:t>Details:</w:t>
-      </w:r>
-      <w:r>
-        <w:rPr>
-          <w:rFonts w:asciiTheme="majorHAnsi" w:hAnsiTheme="majorHAnsi"/>
-        </w:rPr>
-        <w:t xml:space="preserve"> This golem is created from the item, and takes on properties of the item. This feature was underutilized in earlier versions of D2, with little more than some defense, or a type of damage transferring to the golem's stats.</w:t>
-      </w:r>
-    </w:p>
-    <w:p>
-      <w:pPr>
-        <w:spacing w:after="0" w:line="240" w:lineRule="auto"/>
-        <w:rPr>
-          <w:rFonts w:asciiTheme="majorHAnsi" w:hAnsiTheme="majorHAnsi"/>
-        </w:rPr>
-      </w:pPr>
-      <w:r>
-        <w:rPr>
-          <w:rFonts w:asciiTheme="majorHAnsi" w:hAnsiTheme="majorHAnsi"/>
-        </w:rPr>
-        <w:t>Since v1.09, the item used has become far more important, with most of the item properties showing up in the golem itself. It's worth it to most Necromancers to save nice items for future Iron Golems, rather than simply selling them.</w:t>
+        <w:t>Lore:</w:t>
+      </w:r>
+      <w:r>
+        <w:rPr>
+          <w:rFonts w:asciiTheme="majorHAnsi" w:hAnsiTheme="majorHAnsi"/>
+        </w:rPr>
+        <w:t xml:space="preserve"> While many mages spend their lives devoted to studying the transmutation of base metals into gold, the Necromancers have always had a somewhat different approach to transforming metals. Through complicated arcane rituals and great mental concentration, a Necromancer can summon forth a Golem from common base metals. The construct takes on the properties of the original source material, including any magical effects or other properties the original metal might have possessed.</w:t>
       </w:r>
     </w:p>
     <w:p>
@@ -7055,7 +8018,7 @@
                     </pic:cNvPicPr>
                   </pic:nvPicPr>
                   <pic:blipFill>
-                    <a:blip r:embed="rId33"/>
+                    <a:blip r:embed="rId34"/>
                     <a:srcRect/>
                     <a:stretch>
                       <a:fillRect/>
@@ -7296,6 +8259,27 @@
           <w:rFonts w:asciiTheme="majorHAnsi" w:hAnsiTheme="majorHAnsi"/>
         </w:rPr>
         <w:t xml:space="preserve"> Fire Golems are beings of flame. They deal fire damage, heal from fire damage, and have a Holy Fire Aura.</w:t>
+      </w:r>
+    </w:p>
+    <w:p>
+      <w:pPr>
+        <w:spacing w:after="0" w:line="240" w:lineRule="auto"/>
+        <w:rPr>
+          <w:rFonts w:asciiTheme="majorHAnsi" w:hAnsiTheme="majorHAnsi"/>
+        </w:rPr>
+      </w:pPr>
+      <w:r>
+        <w:rPr>
+          <w:rFonts w:ascii="Formal436 BT" w:hAnsi="Formal436 BT"/>
+          <w:b/>
+        </w:rPr>
+        <w:t>Lore:</w:t>
+      </w:r>
+      <w:r>
+        <w:rPr>
+          <w:rFonts w:asciiTheme="majorHAnsi" w:hAnsiTheme="majorHAnsi"/>
+        </w:rPr>
+        <w:t xml:space="preserve"> It is believed that all life was forged when fire, earth, iron and flesh were combined. A Necromancer learned in this art can summon a Golem constructed entirely from living flame. The Necromancer summons the Golem through accelerating particles of the air at an ever increasing pace. These particles then ignite and the Golem crackles into existence, seemingly out of thin air.</w:t>
       </w:r>
     </w:p>
     <w:p>
@@ -7354,7 +8338,7 @@
                     </pic:cNvPicPr>
                   </pic:nvPicPr>
                   <pic:blipFill>
-                    <a:blip r:embed="rId34"/>
+                    <a:blip r:embed="rId35"/>
                     <a:srcRect/>
                     <a:stretch>
                       <a:fillRect/>
@@ -7548,7 +8532,42 @@
         <w:rPr>
           <w:rFonts w:asciiTheme="majorHAnsi" w:hAnsiTheme="majorHAnsi"/>
         </w:rPr>
-        <w:t xml:space="preserve"> Revives the dead monster, raising it up in its living form, but colored dark gray. Revived monsters retain most of their attributes from life, and deal the same damage, type of damage, attack speed, foot speed, and more. Revives gain a bonus to their hit points, damage, and resistances.</w:t>
+        <w:t xml:space="preserve"> Revives the dead monster, raising it up in its living form, but colored dark gray. </w:t>
+      </w:r>
+    </w:p>
+    <w:p>
+      <w:pPr>
+        <w:spacing w:after="0" w:line="240" w:lineRule="auto"/>
+        <w:rPr>
+          <w:rFonts w:asciiTheme="majorHAnsi" w:hAnsiTheme="majorHAnsi"/>
+        </w:rPr>
+      </w:pPr>
+      <w:r>
+        <w:rPr>
+          <w:rFonts w:ascii="Formal436 BT" w:hAnsi="Formal436 BT"/>
+          <w:b/>
+        </w:rPr>
+        <w:t>Lore:</w:t>
+      </w:r>
+      <w:r>
+        <w:rPr>
+          <w:rFonts w:asciiTheme="majorHAnsi" w:hAnsiTheme="majorHAnsi"/>
+        </w:rPr>
+        <w:t xml:space="preserve"> The ultimate goal of a Priest of </w:t>
+      </w:r>
+      <w:proofErr w:type="spellStart"/>
+      <w:r>
+        <w:rPr>
+          <w:rFonts w:asciiTheme="majorHAnsi" w:hAnsiTheme="majorHAnsi"/>
+        </w:rPr>
+        <w:t>Rathma</w:t>
+      </w:r>
+      <w:proofErr w:type="spellEnd"/>
+      <w:r>
+        <w:rPr>
+          <w:rFonts w:asciiTheme="majorHAnsi" w:hAnsiTheme="majorHAnsi"/>
+        </w:rPr>
+        <w:t xml:space="preserve"> is the perfect reanimation and control of a dead creature, maintaining the purity and properties of its body while releasing its soul to allow the Necromancer full control. When a Necromancer at long last gains this ability, he can truly claim mastery of the Great Cycle of Being.</w:t>
       </w:r>
     </w:p>
     <w:sectPr>

</xml_diff>